<commit_message>
Updated documentation, class diagram
</commit_message>
<xml_diff>
--- a/Documentation/MaraDusevic_CustomPhysicsDocument.docx
+++ b/Documentation/MaraDusevic_CustomPhysicsDocument.docx
@@ -190,18 +190,9 @@
       <w:r>
         <w:t>to calculate the outcomes of these interactions. This combined helps simulate the proper sequences of events between object collisions.</w:t>
       </w:r>
-    </w:p>
-    <w:p>
-      <w:pPr>
-        <w:spacing w:after="0" w:line="360" w:lineRule="auto"/>
-        <w:jc w:val="both"/>
-      </w:pPr>
-    </w:p>
-    <w:p>
-      <w:pPr>
-        <w:spacing w:line="360" w:lineRule="auto"/>
-        <w:jc w:val="both"/>
-      </w:pPr>
+      <w:r>
+        <w:t xml:space="preserve"> </w:t>
+      </w:r>
       <w:r>
         <w:t xml:space="preserve">With the physics engine, </w:t>
       </w:r>
@@ -256,7 +247,13 @@
         <w:t>provides</w:t>
       </w:r>
       <w:r>
-        <w:t xml:space="preserve"> players a goal in which they must obtain the highest points possible. </w:t>
+        <w:t xml:space="preserve"> players </w:t>
+      </w:r>
+      <w:r>
+        <w:t xml:space="preserve">with </w:t>
+      </w:r>
+      <w:r>
+        <w:t xml:space="preserve">a goal in which they must obtain the highest points possible. </w:t>
       </w:r>
     </w:p>
     <w:p>
@@ -293,6 +290,30 @@
     </w:p>
     <w:p>
       <w:pPr>
+        <w:spacing w:line="360" w:lineRule="auto"/>
+        <w:rPr>
+          <w:b/>
+          <w:bCs/>
+          <w:i/>
+          <w:iCs/>
+          <w:sz w:val="23"/>
+          <w:szCs w:val="23"/>
+        </w:rPr>
+      </w:pPr>
+      <w:r>
+        <w:rPr>
+          <w:b/>
+          <w:bCs/>
+          <w:i/>
+          <w:iCs/>
+          <w:sz w:val="23"/>
+          <w:szCs w:val="23"/>
+        </w:rPr>
+        <w:t>Collision Detection</w:t>
+      </w:r>
+    </w:p>
+    <w:p>
+      <w:pPr>
         <w:spacing w:line="276" w:lineRule="auto"/>
         <w:rPr>
           <w:b/>
@@ -304,22 +325,56 @@
           <w:b/>
           <w:bCs/>
         </w:rPr>
-        <w:t xml:space="preserve">Collision Detection </w:t>
-      </w:r>
-      <w:r>
-        <w:rPr>
-          <w:b/>
-          <w:bCs/>
-        </w:rPr>
-        <w:t xml:space="preserve">Utilised </w:t>
-      </w:r>
-      <w:r>
-        <w:rPr>
-          <w:b/>
-          <w:bCs/>
-        </w:rPr>
-        <w:t>by the Engine</w:t>
-      </w:r>
+        <w:t>Sphere to Sphere Collision</w:t>
+      </w:r>
+    </w:p>
+    <w:p>
+      <w:pPr>
+        <w:spacing w:after="0" w:line="360" w:lineRule="auto"/>
+        <w:jc w:val="both"/>
+        <w:rPr>
+          <w:color w:val="000000" w:themeColor="text1"/>
+        </w:rPr>
+      </w:pPr>
+      <w:r>
+        <w:rPr>
+          <w:color w:val="000000" w:themeColor="text1"/>
+        </w:rPr>
+        <w:t>T</w:t>
+      </w:r>
+      <w:r>
+        <w:rPr>
+          <w:color w:val="000000" w:themeColor="text1"/>
+        </w:rPr>
+        <w:t xml:space="preserve">o determine if the two spheres are colliding, the </w:t>
+      </w:r>
+      <w:r>
+        <w:rPr>
+          <w:color w:val="000000" w:themeColor="text1"/>
+        </w:rPr>
+        <w:t>length</w:t>
+      </w:r>
+      <w:r>
+        <w:rPr>
+          <w:color w:val="000000" w:themeColor="text1"/>
+        </w:rPr>
+        <w:t xml:space="preserve"> between both centre points</w:t>
+      </w:r>
+      <w:r>
+        <w:rPr>
+          <w:color w:val="000000" w:themeColor="text1"/>
+        </w:rPr>
+        <w:t xml:space="preserve"> of the spheres are compared with the sum of each of their radii. If this returns a penetration value greater than zero a collision has occurred.</w:t>
+      </w:r>
+    </w:p>
+    <w:p>
+      <w:pPr>
+        <w:spacing w:after="0" w:line="360" w:lineRule="auto"/>
+        <w:rPr>
+          <w:b/>
+          <w:bCs/>
+        </w:rPr>
+      </w:pPr>
     </w:p>
     <w:p>
       <w:pPr>
@@ -334,24 +389,46 @@
           <w:b/>
           <w:bCs/>
         </w:rPr>
-        <w:t>Sphere to Sphere Collision</w:t>
+        <w:t>Sphere to Box Collision</w:t>
+      </w:r>
+    </w:p>
+    <w:p>
+      <w:pPr>
+        <w:spacing w:after="0" w:line="360" w:lineRule="auto"/>
+        <w:jc w:val="both"/>
+        <w:rPr>
+          <w:color w:val="000000" w:themeColor="text1"/>
+        </w:rPr>
+      </w:pPr>
+      <w:r>
+        <w:rPr>
+          <w:color w:val="000000" w:themeColor="text1"/>
+        </w:rPr>
+        <w:t xml:space="preserve">To determine if they have collided, the box will convert the sphere’s position to its local space to locate the closest point on the box to the sphere. It then converts that coordinate to the global world coordinates to find the penetration of the sphere into the box. </w:t>
+      </w:r>
+      <w:r>
+        <w:rPr>
+          <w:color w:val="000000" w:themeColor="text1"/>
+        </w:rPr>
+        <w:t xml:space="preserve">If the value it returns is greater than zero a collision has </w:t>
+      </w:r>
+      <w:r>
+        <w:rPr>
+          <w:color w:val="000000" w:themeColor="text1"/>
+        </w:rPr>
+        <w:t>ensued</w:t>
+      </w:r>
+      <w:r>
+        <w:rPr>
+          <w:color w:val="000000" w:themeColor="text1"/>
+        </w:rPr>
+        <w:t>.</w:t>
       </w:r>
     </w:p>
     <w:p>
       <w:pPr>
         <w:spacing w:line="276" w:lineRule="auto"/>
-        <w:rPr>
-          <w:b/>
-          <w:bCs/>
-        </w:rPr>
-      </w:pPr>
-      <w:r>
-        <w:rPr>
-          <w:b/>
-          <w:bCs/>
-        </w:rPr>
-        <w:t>Sphere to Box Collision</w:t>
-      </w:r>
+      </w:pPr>
     </w:p>
     <w:p>
       <w:pPr>
@@ -361,38 +438,6 @@
           <w:bCs/>
         </w:rPr>
       </w:pPr>
-    </w:p>
-    <w:p>
-      <w:pPr>
-        <w:spacing w:line="276" w:lineRule="auto"/>
-        <w:rPr>
-          <w:b/>
-          <w:bCs/>
-        </w:rPr>
-      </w:pPr>
-      <w:r>
-        <w:rPr>
-          <w:b/>
-          <w:bCs/>
-        </w:rPr>
-        <w:t>Collision Detection Implemented</w:t>
-      </w:r>
-      <w:r>
-        <w:rPr>
-          <w:b/>
-          <w:bCs/>
-        </w:rPr>
-        <w:t xml:space="preserve"> into the Engine</w:t>
-      </w:r>
-    </w:p>
-    <w:p>
-      <w:pPr>
-        <w:spacing w:line="276" w:lineRule="auto"/>
-        <w:rPr>
-          <w:b/>
-          <w:bCs/>
-        </w:rPr>
-      </w:pPr>
       <w:r>
         <w:rPr>
           <w:b/>
@@ -400,47 +445,6 @@
         </w:rPr>
         <w:t>Sphere to Plane Collision</w:t>
       </w:r>
-    </w:p>
-    <w:p>
-      <w:pPr>
-        <w:spacing w:line="276" w:lineRule="auto"/>
-        <w:rPr>
-          <w:b/>
-          <w:bCs/>
-        </w:rPr>
-      </w:pPr>
-      <w:r>
-        <w:rPr>
-          <w:b/>
-          <w:bCs/>
-        </w:rPr>
-        <w:t>Box to Plane Collision</w:t>
-      </w:r>
-    </w:p>
-    <w:p>
-      <w:pPr>
-        <w:spacing w:line="276" w:lineRule="auto"/>
-        <w:rPr>
-          <w:b/>
-          <w:bCs/>
-        </w:rPr>
-      </w:pPr>
-      <w:r>
-        <w:rPr>
-          <w:b/>
-          <w:bCs/>
-        </w:rPr>
-        <w:t>Box to Box Collision</w:t>
-      </w:r>
-    </w:p>
-    <w:p>
-      <w:pPr>
-        <w:spacing w:line="276" w:lineRule="auto"/>
-        <w:rPr>
-          <w:b/>
-          <w:bCs/>
-        </w:rPr>
-      </w:pPr>
     </w:p>
     <w:p>
       <w:pPr>
@@ -448,16 +452,396 @@
         <w:ind w:right="110"/>
         <w:jc w:val="both"/>
         <w:rPr>
-          <w:color w:val="FF0000"/>
-        </w:rPr>
-      </w:pPr>
-      <w:r>
-        <w:rPr>
-          <w:b/>
-          <w:bCs/>
-          <w:color w:val="FF0000"/>
-        </w:rPr>
-        <w:t>Sphere to Plane Collision</w:t>
+          <w:color w:val="000000" w:themeColor="text1"/>
+        </w:rPr>
+      </w:pPr>
+      <w:r>
+        <w:rPr>
+          <w:color w:val="000000" w:themeColor="text1"/>
+        </w:rPr>
+        <w:t xml:space="preserve">To check for collision, the magnitude of the sphere’s position and the planes normal are used to calculate the penetration of </w:t>
+      </w:r>
+      <w:r>
+        <w:rPr>
+          <w:color w:val="000000" w:themeColor="text1"/>
+        </w:rPr>
+        <w:t xml:space="preserve">the </w:t>
+      </w:r>
+      <w:r>
+        <w:rPr>
+          <w:color w:val="000000" w:themeColor="text1"/>
+        </w:rPr>
+        <w:t xml:space="preserve">sphere into the </w:t>
+      </w:r>
+      <w:r>
+        <w:rPr>
+          <w:color w:val="000000" w:themeColor="text1"/>
+        </w:rPr>
+        <w:t>plane</w:t>
+      </w:r>
+      <w:r>
+        <w:rPr>
+          <w:color w:val="000000" w:themeColor="text1"/>
+        </w:rPr>
+        <w:t>’</w:t>
+      </w:r>
+      <w:r>
+        <w:rPr>
+          <w:color w:val="000000" w:themeColor="text1"/>
+        </w:rPr>
+        <w:t>s</w:t>
+      </w:r>
+      <w:r>
+        <w:rPr>
+          <w:color w:val="000000" w:themeColor="text1"/>
+        </w:rPr>
+        <w:t xml:space="preserve"> normal. The penetration helps find the contact point of the collision and resolve the collision through the sphere’s normal collision resolver.  </w:t>
+      </w:r>
+    </w:p>
+    <w:p>
+      <w:pPr>
+        <w:spacing w:line="276" w:lineRule="auto"/>
+        <w:rPr>
+          <w:b/>
+          <w:bCs/>
+          <w:color w:val="000000" w:themeColor="text1"/>
+        </w:rPr>
+      </w:pPr>
+      <w:r>
+        <w:rPr>
+          <w:b/>
+          <w:bCs/>
+          <w:color w:val="000000" w:themeColor="text1"/>
+        </w:rPr>
+        <w:lastRenderedPageBreak/>
+        <w:t>Box to Box Collision</w:t>
+      </w:r>
+    </w:p>
+    <w:p>
+      <w:pPr>
+        <w:spacing w:after="0" w:line="360" w:lineRule="auto"/>
+        <w:jc w:val="both"/>
+        <w:rPr>
+          <w:color w:val="000000" w:themeColor="text1"/>
+        </w:rPr>
+      </w:pPr>
+      <w:r>
+        <w:rPr>
+          <w:color w:val="000000" w:themeColor="text1"/>
+        </w:rPr>
+        <w:t xml:space="preserve">To detect a collision, each box will check if the other’s edges overlap with their own. </w:t>
+      </w:r>
+      <w:r>
+        <w:rPr>
+          <w:color w:val="000000" w:themeColor="text1"/>
+        </w:rPr>
+        <w:t>Each edge is extended in each direction of our box’s space. If no contacts are found on one or neither axes, no collision has occurred.</w:t>
+      </w:r>
+      <w:r>
+        <w:rPr>
+          <w:color w:val="000000" w:themeColor="text1"/>
+        </w:rPr>
+        <w:t xml:space="preserve"> In the case both horizontal and vertical axes have contacted the other box, it is </w:t>
+      </w:r>
+      <w:r>
+        <w:rPr>
+          <w:color w:val="000000" w:themeColor="text1"/>
+        </w:rPr>
+        <w:t>identified</w:t>
+      </w:r>
+      <w:r>
+        <w:rPr>
+          <w:color w:val="000000" w:themeColor="text1"/>
+        </w:rPr>
+        <w:t xml:space="preserve"> as a collision in which </w:t>
+      </w:r>
+      <w:r>
+        <w:rPr>
+          <w:color w:val="000000" w:themeColor="text1"/>
+        </w:rPr>
+        <w:t>the</w:t>
+      </w:r>
+      <w:r>
+        <w:rPr>
+          <w:color w:val="000000" w:themeColor="text1"/>
+        </w:rPr>
+        <w:t xml:space="preserve"> penetration </w:t>
+      </w:r>
+      <w:r>
+        <w:rPr>
+          <w:color w:val="000000" w:themeColor="text1"/>
+        </w:rPr>
+        <w:t xml:space="preserve">vector </w:t>
+      </w:r>
+      <w:r>
+        <w:rPr>
+          <w:color w:val="000000" w:themeColor="text1"/>
+        </w:rPr>
+        <w:t xml:space="preserve">is calculated to be used in resolving the collision. </w:t>
+      </w:r>
+      <w:r>
+        <w:rPr>
+          <w:color w:val="000000" w:themeColor="text1"/>
+        </w:rPr>
+        <w:t xml:space="preserve"> </w:t>
+      </w:r>
+      <w:r>
+        <w:rPr>
+          <w:color w:val="000000" w:themeColor="text1"/>
+        </w:rPr>
+        <w:t xml:space="preserve"> </w:t>
+      </w:r>
+    </w:p>
+    <w:p>
+      <w:pPr>
+        <w:spacing w:after="0" w:line="360" w:lineRule="auto"/>
+        <w:jc w:val="both"/>
+        <w:rPr>
+          <w:color w:val="000000" w:themeColor="text1"/>
+        </w:rPr>
+      </w:pPr>
+    </w:p>
+    <w:p>
+      <w:pPr>
+        <w:spacing w:line="276" w:lineRule="auto"/>
+        <w:rPr>
+          <w:b/>
+          <w:bCs/>
+          <w:color w:val="000000" w:themeColor="text1"/>
+        </w:rPr>
+      </w:pPr>
+      <w:r>
+        <w:rPr>
+          <w:b/>
+          <w:bCs/>
+          <w:color w:val="000000" w:themeColor="text1"/>
+        </w:rPr>
+        <w:t>Box to Plane Collision</w:t>
+      </w:r>
+    </w:p>
+    <w:p>
+      <w:pPr>
+        <w:spacing w:after="0" w:line="360" w:lineRule="auto"/>
+        <w:jc w:val="both"/>
+        <w:rPr>
+          <w:color w:val="000000" w:themeColor="text1"/>
+        </w:rPr>
+      </w:pPr>
+      <w:r>
+        <w:rPr>
+          <w:color w:val="000000" w:themeColor="text1"/>
+        </w:rPr>
+        <w:t xml:space="preserve">To check for collision, the origin of the plane is used to </w:t>
+      </w:r>
+      <w:r>
+        <w:rPr>
+          <w:color w:val="000000" w:themeColor="text1"/>
+        </w:rPr>
+        <w:t>test</w:t>
+      </w:r>
+      <w:r>
+        <w:rPr>
+          <w:color w:val="000000" w:themeColor="text1"/>
+        </w:rPr>
+        <w:t xml:space="preserve"> whether the box’s </w:t>
+      </w:r>
+      <w:r>
+        <w:rPr>
+          <w:color w:val="000000" w:themeColor="text1"/>
+        </w:rPr>
+        <w:t>corners</w:t>
+      </w:r>
+      <w:r>
+        <w:rPr>
+          <w:color w:val="000000" w:themeColor="text1"/>
+        </w:rPr>
+        <w:t xml:space="preserve"> </w:t>
+      </w:r>
+      <w:r>
+        <w:rPr>
+          <w:color w:val="000000" w:themeColor="text1"/>
+        </w:rPr>
+        <w:t xml:space="preserve">have passed the </w:t>
+      </w:r>
+      <w:r>
+        <w:rPr>
+          <w:color w:val="000000" w:themeColor="text1"/>
+        </w:rPr>
+        <w:t>penetrated the plane.</w:t>
+      </w:r>
+      <w:r>
+        <w:rPr>
+          <w:color w:val="000000" w:themeColor="text1"/>
+        </w:rPr>
+        <w:t xml:space="preserve"> This is calculated via the plane’s normal and length in which we can determine the plane’s origin and whether </w:t>
+      </w:r>
+      <w:r>
+        <w:rPr>
+          <w:color w:val="000000" w:themeColor="text1"/>
+        </w:rPr>
+        <w:t>it is</w:t>
+      </w:r>
+      <w:r>
+        <w:rPr>
+          <w:color w:val="000000" w:themeColor="text1"/>
+        </w:rPr>
+        <w:t xml:space="preserve"> penetrating the box’s edges. If one or more points on the box are colliding with the plane are collision has occurred.   </w:t>
+      </w:r>
+      <w:r>
+        <w:rPr>
+          <w:color w:val="000000" w:themeColor="text1"/>
+        </w:rPr>
+        <w:t xml:space="preserve"> </w:t>
+      </w:r>
+    </w:p>
+    <w:p>
+      <w:pPr>
+        <w:spacing w:after="0" w:line="360" w:lineRule="auto"/>
+        <w:jc w:val="both"/>
+        <w:rPr>
+          <w:color w:val="000000" w:themeColor="text1"/>
+        </w:rPr>
+      </w:pPr>
+    </w:p>
+    <w:p>
+      <w:pPr>
+        <w:spacing w:line="360" w:lineRule="auto"/>
+        <w:rPr>
+          <w:b/>
+          <w:bCs/>
+          <w:i/>
+          <w:iCs/>
+          <w:sz w:val="23"/>
+          <w:szCs w:val="23"/>
+        </w:rPr>
+      </w:pPr>
+      <w:r>
+        <w:rPr>
+          <w:b/>
+          <w:bCs/>
+          <w:i/>
+          <w:iCs/>
+          <w:sz w:val="23"/>
+          <w:szCs w:val="23"/>
+        </w:rPr>
+        <w:t>Collision Resolution</w:t>
+      </w:r>
+    </w:p>
+    <w:p>
+      <w:pPr>
+        <w:spacing w:line="276" w:lineRule="auto"/>
+        <w:rPr>
+          <w:b/>
+          <w:bCs/>
+        </w:rPr>
+      </w:pPr>
+      <w:r>
+        <w:rPr>
+          <w:b/>
+          <w:bCs/>
+        </w:rPr>
+        <w:t>Plane</w:t>
+      </w:r>
+    </w:p>
+    <w:p>
+      <w:pPr>
+        <w:spacing w:after="0" w:line="360" w:lineRule="auto"/>
+        <w:jc w:val="both"/>
+      </w:pPr>
+      <w:r>
+        <w:t xml:space="preserve">To resolve </w:t>
+      </w:r>
+      <w:r>
+        <w:t xml:space="preserve">a </w:t>
+      </w:r>
+      <w:r>
+        <w:t>collision between a plane and another object type, the contact point found when detecting the collision is used to find the local contact point on the plane</w:t>
+      </w:r>
+      <w:r>
+        <w:t>. The relative velocity of the other object and the object’s velocity into the plane is calculated. Afterwards</w:t>
+      </w:r>
+      <w:r>
+        <w:t>,</w:t>
+      </w:r>
+      <w:r>
+        <w:t xml:space="preserve"> the torque </w:t>
+      </w:r>
+      <w:r>
+        <w:t>is found, which</w:t>
+      </w:r>
+      <w:r>
+        <w:t xml:space="preserve"> </w:t>
+      </w:r>
+      <w:r>
+        <w:t xml:space="preserve">applies a force to rotate the object as well as the force </w:t>
+      </w:r>
+      <w:r>
+        <w:t>considering the object’s mass</w:t>
+      </w:r>
+      <w:r>
+        <w:t>.</w:t>
+      </w:r>
+      <w:r>
+        <w:t xml:space="preserve"> Then as the plane </w:t>
+      </w:r>
+      <w:r>
+        <w:t xml:space="preserve">is a </w:t>
+      </w:r>
+      <w:r>
+        <w:t>static</w:t>
+      </w:r>
+      <w:r>
+        <w:t xml:space="preserve"> object</w:t>
+      </w:r>
+      <w:r>
+        <w:t xml:space="preserve"> the force is only applied to the other object</w:t>
+      </w:r>
+      <w:r>
+        <w:t>. For triggers</w:t>
+      </w:r>
+      <w:r>
+        <w:t xml:space="preserve"> as they are static as well</w:t>
+      </w:r>
+      <w:r>
+        <w:t>,</w:t>
+      </w:r>
+      <w:r>
+        <w:t xml:space="preserve"> the plane will not collide with the object and not return any value for the trigger. </w:t>
+      </w:r>
+      <w:r>
+        <w:t xml:space="preserve">This also applies to kinematic objects in scene. </w:t>
+      </w:r>
+    </w:p>
+    <w:p>
+      <w:pPr>
+        <w:spacing w:line="276" w:lineRule="auto"/>
+        <w:rPr>
+          <w:b/>
+          <w:bCs/>
+        </w:rPr>
+      </w:pPr>
+    </w:p>
+    <w:p>
+      <w:pPr>
+        <w:spacing w:line="276" w:lineRule="auto"/>
+        <w:rPr>
+          <w:b/>
+          <w:bCs/>
+        </w:rPr>
+      </w:pPr>
+      <w:r>
+        <w:rPr>
+          <w:b/>
+          <w:bCs/>
+        </w:rPr>
+        <w:t>Rigid body</w:t>
+      </w:r>
+      <w:r>
+        <w:rPr>
+          <w:b/>
+          <w:bCs/>
+        </w:rPr>
+        <w:t xml:space="preserve"> (Sphere &amp; Box)</w:t>
       </w:r>
     </w:p>
     <w:p>
@@ -465,503 +849,124 @@
         <w:spacing w:after="0" w:line="360" w:lineRule="auto"/>
         <w:ind w:right="110"/>
         <w:jc w:val="both"/>
-        <w:rPr>
-          <w:color w:val="FF0000"/>
-        </w:rPr>
-      </w:pPr>
-      <w:r>
-        <w:rPr>
-          <w:color w:val="FF0000"/>
-        </w:rPr>
-        <w:t xml:space="preserve">To check for collision, the magnitude of the sphere’s position and the planes normal are used to calculate the penetration of sphere into the plane’s normal. The penetration helps find the contact point of the collision and resolve the collision through the sphere’s normal collision resolver.  </w:t>
-      </w:r>
-    </w:p>
-    <w:p>
-      <w:pPr>
-        <w:spacing w:after="0" w:line="360" w:lineRule="auto"/>
-        <w:ind w:right="110"/>
-        <w:jc w:val="both"/>
-        <w:rPr>
-          <w:color w:val="FF0000"/>
-        </w:rPr>
-      </w:pPr>
-    </w:p>
-    <w:p>
-      <w:pPr>
-        <w:spacing w:line="276" w:lineRule="auto"/>
-        <w:rPr>
-          <w:b/>
-          <w:bCs/>
-          <w:color w:val="FF0000"/>
-        </w:rPr>
-      </w:pPr>
-      <w:r>
-        <w:rPr>
-          <w:b/>
-          <w:bCs/>
-          <w:color w:val="FF0000"/>
-        </w:rPr>
-        <w:lastRenderedPageBreak/>
-        <w:t>Sphere to Sphere Collision</w:t>
-      </w:r>
-    </w:p>
-    <w:p>
-      <w:pPr>
-        <w:spacing w:after="0" w:line="360" w:lineRule="auto"/>
-        <w:jc w:val="both"/>
-        <w:rPr>
-          <w:color w:val="FF0000"/>
-        </w:rPr>
-      </w:pPr>
-      <w:r>
-        <w:rPr>
-          <w:color w:val="FF0000"/>
-        </w:rPr>
-        <w:t>This form of collision is detected by checking if either sphere is penetrating the set radius.</w:t>
-      </w:r>
-    </w:p>
-    <w:p>
-      <w:pPr>
-        <w:spacing w:after="0" w:line="360" w:lineRule="auto"/>
-        <w:rPr>
-          <w:b/>
-          <w:bCs/>
-          <w:color w:val="FF0000"/>
-        </w:rPr>
-      </w:pPr>
-    </w:p>
-    <w:p>
-      <w:pPr>
-        <w:spacing w:line="276" w:lineRule="auto"/>
-        <w:rPr>
-          <w:b/>
-          <w:bCs/>
-          <w:color w:val="FF0000"/>
-        </w:rPr>
-      </w:pPr>
-      <w:r>
-        <w:rPr>
-          <w:b/>
-          <w:bCs/>
-          <w:color w:val="FF0000"/>
-        </w:rPr>
-        <w:t>Sphere to Box Collision</w:t>
-      </w:r>
-    </w:p>
-    <w:p>
-      <w:pPr>
-        <w:spacing w:after="0" w:line="360" w:lineRule="auto"/>
-        <w:jc w:val="both"/>
-        <w:rPr>
-          <w:color w:val="FF0000"/>
-        </w:rPr>
-      </w:pPr>
-      <w:r>
-        <w:rPr>
-          <w:color w:val="FF0000"/>
-        </w:rPr>
-        <w:t>To determine if they have collided, the box will convert the sphere’s position to its local space to locate the closest point on the box to the sphere. It then converts that coordinate to the global world coordinates to find the penetration of the sphere into the box. This penetration is then used to resolve the collision on the box.</w:t>
-      </w:r>
-    </w:p>
-    <w:p>
-      <w:pPr>
-        <w:spacing w:after="0" w:line="360" w:lineRule="auto"/>
-        <w:rPr>
-          <w:color w:val="FF0000"/>
-        </w:rPr>
-      </w:pPr>
-    </w:p>
-    <w:p>
-      <w:pPr>
-        <w:spacing w:line="276" w:lineRule="auto"/>
-        <w:rPr>
-          <w:b/>
-          <w:bCs/>
-          <w:color w:val="FF0000"/>
-        </w:rPr>
-      </w:pPr>
-      <w:r>
-        <w:rPr>
-          <w:b/>
-          <w:bCs/>
-          <w:color w:val="FF0000"/>
-        </w:rPr>
-        <w:t>Box to Plane Collision</w:t>
-      </w:r>
-    </w:p>
-    <w:p>
-      <w:pPr>
-        <w:spacing w:after="0" w:line="360" w:lineRule="auto"/>
-        <w:jc w:val="both"/>
-        <w:rPr>
-          <w:color w:val="FF0000"/>
-        </w:rPr>
-      </w:pPr>
-      <w:r>
-        <w:rPr>
-          <w:color w:val="FF0000"/>
-        </w:rPr>
-        <w:t xml:space="preserve">The box determines if the two collide by checking between the spaces around the corners. If the plane is penetrating the box’s local space it will locate each contact point. This allows the plane to resolve the collision and move the box based on its specific attributes. </w:t>
-      </w:r>
-    </w:p>
-    <w:p>
-      <w:pPr>
-        <w:spacing w:after="0" w:line="360" w:lineRule="auto"/>
-        <w:rPr>
-          <w:color w:val="FF0000"/>
-        </w:rPr>
-      </w:pPr>
-    </w:p>
-    <w:p>
-      <w:pPr>
-        <w:spacing w:line="276" w:lineRule="auto"/>
-        <w:rPr>
-          <w:b/>
-          <w:bCs/>
-          <w:color w:val="FF0000"/>
-        </w:rPr>
-      </w:pPr>
-      <w:r>
-        <w:rPr>
-          <w:b/>
-          <w:bCs/>
-          <w:color w:val="FF0000"/>
-        </w:rPr>
-        <w:t>Box to Box Collision</w:t>
-      </w:r>
-    </w:p>
-    <w:p>
-      <w:pPr>
-        <w:spacing w:line="360" w:lineRule="auto"/>
-        <w:jc w:val="both"/>
-        <w:rPr>
-          <w:color w:val="FF0000"/>
-        </w:rPr>
-      </w:pPr>
-      <w:r>
-        <w:rPr>
-          <w:color w:val="FF0000"/>
-        </w:rPr>
-        <w:t xml:space="preserve">Each box checks their corners for the penetration of the other box in which it can calculate contact points from. This allows the boxes to resolve the collision between the two and generate an outcome.  </w:t>
-      </w:r>
-    </w:p>
-    <w:p>
-      <w:pPr>
-        <w:spacing w:line="276" w:lineRule="auto"/>
-        <w:rPr>
-          <w:b/>
-          <w:bCs/>
-        </w:rPr>
-      </w:pPr>
-    </w:p>
-    <w:p>
-      <w:pPr>
-        <w:spacing w:line="276" w:lineRule="auto"/>
-        <w:rPr>
-          <w:b/>
-          <w:bCs/>
-        </w:rPr>
-      </w:pPr>
-      <w:r>
-        <w:rPr>
-          <w:b/>
-          <w:bCs/>
-        </w:rPr>
-        <w:t>Collision Resolution</w:t>
-      </w:r>
-    </w:p>
-    <w:p>
-      <w:pPr>
-        <w:spacing w:line="276" w:lineRule="auto"/>
-        <w:rPr>
-          <w:b/>
-          <w:bCs/>
-        </w:rPr>
-      </w:pPr>
-      <w:r>
-        <w:rPr>
-          <w:b/>
-          <w:bCs/>
-        </w:rPr>
-        <w:t>Plane</w:t>
-      </w:r>
-    </w:p>
-    <w:p>
-      <w:pPr>
-        <w:spacing w:after="0" w:line="360" w:lineRule="auto"/>
-        <w:jc w:val="both"/>
-      </w:pPr>
-      <w:r>
-        <w:t>As the object has an infinite distance</w:t>
-      </w:r>
-      <w:r>
-        <w:t>, any object that traverses the plane’s normal will create a point on the plane in which the collision for the other object is determined from.</w:t>
-      </w:r>
-    </w:p>
-    <w:p>
-      <w:pPr>
-        <w:spacing w:after="0" w:line="360" w:lineRule="auto"/>
-      </w:pPr>
-    </w:p>
-    <w:p>
-      <w:pPr>
-        <w:spacing w:line="276" w:lineRule="auto"/>
-        <w:rPr>
-          <w:b/>
-          <w:bCs/>
-        </w:rPr>
-      </w:pPr>
-      <w:r>
-        <w:rPr>
-          <w:b/>
-          <w:bCs/>
-        </w:rPr>
-        <w:t>Spring</w:t>
-      </w:r>
-    </w:p>
-    <w:p>
-      <w:pPr>
-        <w:spacing w:after="0" w:line="360" w:lineRule="auto"/>
-        <w:jc w:val="both"/>
-      </w:pPr>
-      <w:r>
-        <w:t>Springs are flexible connections between two objects to which they apply a restorative force and dampers to. This is calculated through their displacement and velocity and take on each other’s attributes such as velocity to create a bouncy effect.</w:t>
-      </w:r>
-    </w:p>
-    <w:p>
-      <w:pPr>
-        <w:spacing w:after="0" w:line="360" w:lineRule="auto"/>
-      </w:pPr>
-    </w:p>
-    <w:p>
-      <w:pPr>
-        <w:spacing w:line="276" w:lineRule="auto"/>
-        <w:jc w:val="both"/>
-        <w:rPr>
-          <w:b/>
-          <w:bCs/>
-        </w:rPr>
-      </w:pPr>
-      <w:r>
-        <w:rPr>
-          <w:b/>
-          <w:bCs/>
-        </w:rPr>
-        <w:t>Sphere</w:t>
-      </w:r>
-    </w:p>
-    <w:p>
-      <w:pPr>
-        <w:spacing w:line="360" w:lineRule="auto"/>
-        <w:jc w:val="both"/>
-      </w:pPr>
-      <w:r>
-        <w:t>To detect if an object has collided with the sphere, it checks within a set radius in which if collided with a 'penetration' of the object is created. This is used to resolve and accurately simulate the collision.</w:t>
-      </w:r>
-    </w:p>
-    <w:p/>
-    <w:p/>
-    <w:p>
-      <w:pPr>
-        <w:spacing w:line="276" w:lineRule="auto"/>
-        <w:rPr>
-          <w:b/>
-          <w:bCs/>
-        </w:rPr>
-      </w:pPr>
-      <w:r>
-        <w:rPr>
-          <w:b/>
-          <w:bCs/>
-        </w:rPr>
-        <w:t>Box</w:t>
-      </w:r>
-    </w:p>
-    <w:p>
-      <w:pPr>
-        <w:spacing w:after="0" w:line="360" w:lineRule="auto"/>
-        <w:ind w:right="110"/>
-        <w:jc w:val="both"/>
-      </w:pPr>
-      <w:r>
-        <w:t xml:space="preserve">Collision detection loops through the </w:t>
-      </w:r>
-      <w:r>
-        <w:t>gaps</w:t>
-      </w:r>
-      <w:r>
-        <w:t xml:space="preserve"> between each corner of each box and determines whether it has penetrated that space.</w:t>
-      </w:r>
-    </w:p>
-    <w:p>
-      <w:pPr>
-        <w:spacing w:after="0" w:line="360" w:lineRule="auto"/>
-        <w:ind w:right="110"/>
-        <w:jc w:val="both"/>
-      </w:pPr>
-    </w:p>
-    <w:p>
-      <w:pPr>
-        <w:spacing w:line="360" w:lineRule="auto"/>
-        <w:rPr>
-          <w:color w:val="FF0000"/>
-        </w:rPr>
-      </w:pPr>
-      <w:r>
-        <w:rPr>
-          <w:color w:val="FF0000"/>
-        </w:rPr>
-        <w:t>Collision detection implemented into the game</w:t>
-      </w:r>
-    </w:p>
-    <w:p>
-      <w:pPr>
-        <w:pStyle w:val="ListParagraph"/>
-        <w:numPr>
-          <w:ilvl w:val="0"/>
-          <w:numId w:val="3"/>
-        </w:numPr>
-        <w:spacing w:line="360" w:lineRule="auto"/>
-        <w:rPr>
-          <w:color w:val="FF0000"/>
-        </w:rPr>
-      </w:pPr>
-      <w:r>
-        <w:rPr>
-          <w:color w:val="FF0000"/>
-        </w:rPr>
-        <w:t>What it is</w:t>
-      </w:r>
-    </w:p>
-    <w:p>
-      <w:pPr>
-        <w:pStyle w:val="ListParagraph"/>
-        <w:numPr>
-          <w:ilvl w:val="0"/>
-          <w:numId w:val="3"/>
-        </w:numPr>
-        <w:spacing w:line="360" w:lineRule="auto"/>
-        <w:rPr>
-          <w:color w:val="FF0000"/>
-        </w:rPr>
-      </w:pPr>
-      <w:r>
-        <w:rPr>
-          <w:color w:val="FF0000"/>
-        </w:rPr>
-        <w:t>how it works</w:t>
-      </w:r>
-    </w:p>
-    <w:p>
-      <w:pPr>
-        <w:spacing w:line="360" w:lineRule="auto"/>
-        <w:rPr>
-          <w:color w:val="FF0000"/>
-        </w:rPr>
-      </w:pPr>
-      <w:r>
-        <w:rPr>
-          <w:color w:val="FF0000"/>
-        </w:rPr>
-        <w:t>Collision detection the system can handle</w:t>
-      </w:r>
-    </w:p>
-    <w:p>
-      <w:pPr>
-        <w:pStyle w:val="ListParagraph"/>
-        <w:numPr>
-          <w:ilvl w:val="0"/>
-          <w:numId w:val="3"/>
-        </w:numPr>
-        <w:spacing w:line="360" w:lineRule="auto"/>
-        <w:rPr>
-          <w:color w:val="FF0000"/>
-        </w:rPr>
-      </w:pPr>
-      <w:r>
-        <w:rPr>
-          <w:color w:val="FF0000"/>
-        </w:rPr>
-        <w:t>What it is</w:t>
-      </w:r>
-    </w:p>
-    <w:p>
-      <w:pPr>
-        <w:pStyle w:val="ListParagraph"/>
-        <w:numPr>
-          <w:ilvl w:val="0"/>
-          <w:numId w:val="3"/>
-        </w:numPr>
-        <w:spacing w:line="360" w:lineRule="auto"/>
-        <w:rPr>
-          <w:color w:val="FF0000"/>
-        </w:rPr>
-      </w:pPr>
-      <w:r>
-        <w:rPr>
-          <w:color w:val="FF0000"/>
-        </w:rPr>
-        <w:t>how it works</w:t>
-      </w:r>
-    </w:p>
-    <w:p>
-      <w:pPr>
-        <w:spacing w:line="360" w:lineRule="auto"/>
-        <w:rPr>
-          <w:color w:val="FF0000"/>
-        </w:rPr>
-      </w:pPr>
-      <w:r>
-        <w:rPr>
-          <w:color w:val="FF0000"/>
-        </w:rPr>
-        <w:t xml:space="preserve">Collision resolution, </w:t>
-      </w:r>
-    </w:p>
-    <w:p>
-      <w:pPr>
-        <w:spacing w:line="360" w:lineRule="auto"/>
-        <w:rPr>
-          <w:color w:val="FF0000"/>
-        </w:rPr>
-      </w:pPr>
-      <w:r>
-        <w:rPr>
-          <w:color w:val="FF0000"/>
-        </w:rPr>
-        <w:t>how it works for dynamic and static physics objects</w:t>
-      </w:r>
-    </w:p>
-    <w:p>
-      <w:pPr>
-        <w:spacing w:line="360" w:lineRule="auto"/>
-        <w:rPr>
-          <w:color w:val="FF0000"/>
-        </w:rPr>
-      </w:pPr>
-      <w:r>
-        <w:rPr>
-          <w:color w:val="FF0000"/>
-        </w:rPr>
-        <w:t>Physics</w:t>
-      </w:r>
-      <w:r>
-        <w:rPr>
-          <w:color w:val="FF0000"/>
-        </w:rPr>
+      </w:pPr>
+      <w:r>
+        <w:t xml:space="preserve">To resolve </w:t>
+      </w:r>
+      <w:r>
+        <w:t xml:space="preserve">a </w:t>
+      </w:r>
+      <w:r>
+        <w:t>collision between two objects of box and sphere types, the normalised vector between their centres or provided direction of force is calculated</w:t>
+      </w:r>
+      <w:r>
+        <w:t xml:space="preserve"> to </w:t>
+      </w:r>
+      <w:r>
+        <w:t>define</w:t>
+      </w:r>
+      <w:r>
+        <w:t xml:space="preserve"> the normal. This value is then used to </w:t>
+      </w:r>
+      <w:r>
+        <w:t>determine</w:t>
+      </w:r>
+      <w:r>
+        <w:t xml:space="preserve"> the velocity of the contact point on each object and check whether they are moving closer. </w:t>
+      </w:r>
+      <w:r>
+        <w:t>In the case they are, both object’s masses are used to calculate how much the objects will move when applied force</w:t>
+      </w:r>
+      <w:r>
+        <w:t xml:space="preserve">. As well as </w:t>
+      </w:r>
+      <w:r>
+        <w:t>the impact of the collision on both objects</w:t>
+      </w:r>
+      <w:r>
+        <w:t xml:space="preserve"> even with elasticity</w:t>
+      </w:r>
+      <w:r>
+        <w:t xml:space="preserve"> added</w:t>
+      </w:r>
+      <w:r>
+        <w:t>. The resolution then checks whether either object is a trigger</w:t>
+      </w:r>
+      <w:r>
+        <w:t>.</w:t>
+      </w:r>
+      <w:r>
         <w:t xml:space="preserve"> </w:t>
       </w:r>
       <w:r>
-        <w:rPr>
-          <w:color w:val="FF0000"/>
-        </w:rPr>
-        <w:t>Objects ALL</w:t>
-      </w:r>
-    </w:p>
-    <w:p>
-      <w:pPr>
-        <w:spacing w:line="360" w:lineRule="auto"/>
-      </w:pPr>
+        <w:t xml:space="preserve">If that returns true, </w:t>
+      </w:r>
+      <w:r>
+        <w:t>no i</w:t>
+      </w:r>
+      <w:r>
+        <w:t>mpulse</w:t>
+      </w:r>
+      <w:r>
+        <w:t xml:space="preserve"> is</w:t>
+      </w:r>
+      <w:r>
+        <w:t xml:space="preserve"> </w:t>
+      </w:r>
+      <w:r>
+        <w:t>applied,</w:t>
+      </w:r>
+      <w:r>
+        <w:t xml:space="preserve"> and the trigger is labelled as ‘entered’. </w:t>
+      </w:r>
+      <w:r>
+        <w:t>Otherwise</w:t>
+      </w:r>
+      <w:r>
+        <w:t>, the engine calculates</w:t>
+      </w:r>
+      <w:r>
+        <w:t xml:space="preserve"> an impulse </w:t>
+      </w:r>
+      <w:r>
+        <w:t xml:space="preserve">and magnitude to </w:t>
+      </w:r>
+      <w:r>
+        <w:t xml:space="preserve">apply </w:t>
+      </w:r>
+      <w:r>
+        <w:t>t</w:t>
+      </w:r>
+      <w:r>
+        <w:t>o both objects, but in opposite directions</w:t>
+      </w:r>
+      <w:r>
+        <w:t>.</w:t>
+      </w:r>
+      <w:r>
+        <w:t xml:space="preserve"> If the</w:t>
+      </w:r>
+      <w:r>
+        <w:t xml:space="preserve"> </w:t>
+      </w:r>
+      <w:r>
+        <w:t>object is kinematic</w:t>
+      </w:r>
+      <w:r>
+        <w:t xml:space="preserve">, it </w:t>
+      </w:r>
+      <w:r>
+        <w:t xml:space="preserve">will </w:t>
+      </w:r>
+      <w:r>
+        <w:t>apply force to the</w:t>
+      </w:r>
+      <w:r>
+        <w:t xml:space="preserve"> dynamic rigid-</w:t>
+      </w:r>
+      <w:r>
+        <w:t xml:space="preserve">body, but the kinematic object will remain in its current state. </w:t>
+      </w:r>
     </w:p>
     <w:p>
       <w:pPr>
@@ -986,6 +991,7 @@
           <w:sz w:val="24"/>
           <w:szCs w:val="24"/>
         </w:rPr>
+        <w:lastRenderedPageBreak/>
         <w:t>Improvements to the custom physics system</w:t>
       </w:r>
     </w:p>
@@ -1033,7 +1039,13 @@
         <w:jc w:val="both"/>
       </w:pPr>
       <w:r>
-        <w:t xml:space="preserve">Its intent is to improve performance and memory usage in the engine by reusing objects where necessary. It also allows for a faster way of creating </w:t>
+        <w:t>It</w:t>
+      </w:r>
+      <w:r>
+        <w:t xml:space="preserve"> intend</w:t>
+      </w:r>
+      <w:r>
+        <w:t xml:space="preserve">s to improve performance and memory usage in the engine by reusing objects where necessary. It also allows for a faster way of creating </w:t>
       </w:r>
       <w:r>
         <w:t>large amounts</w:t>
@@ -1045,10 +1057,82 @@
         <w:t>of objects for a scene</w:t>
       </w:r>
       <w:r>
-        <w:t xml:space="preserve"> instead of individually creating and assigning objects particular variables.</w:t>
+        <w:t xml:space="preserve"> instead of individually creating and assigning objects </w:t>
+      </w:r>
+      <w:r>
+        <w:t xml:space="preserve">with </w:t>
+      </w:r>
+      <w:r>
+        <w:t>particular variables.</w:t>
       </w:r>
       <w:r>
         <w:t xml:space="preserve"> </w:t>
+      </w:r>
+      <w:r>
+        <w:t>However, using object pooling can affect the system</w:t>
+      </w:r>
+      <w:r>
+        <w:t>'</w:t>
+      </w:r>
+      <w:r>
+        <w:t xml:space="preserve">s memory if not handled properly. </w:t>
+      </w:r>
+      <w:r>
+        <w:t xml:space="preserve">The pool </w:t>
+      </w:r>
+      <w:r>
+        <w:t>does not</w:t>
+      </w:r>
+      <w:r>
+        <w:t xml:space="preserve"> deallocate objects will they are no longer in use by the system and remain in </w:t>
+      </w:r>
+      <w:r>
+        <w:t>its</w:t>
+      </w:r>
+      <w:r>
+        <w:t xml:space="preserve"> memory. </w:t>
+      </w:r>
+      <w:r>
+        <w:t>Additionally,</w:t>
+      </w:r>
+      <w:r>
+        <w:t xml:space="preserve"> when creating pools</w:t>
+      </w:r>
+      <w:r>
+        <w:t xml:space="preserve"> that store various types of instances or subclasses</w:t>
+      </w:r>
+      <w:r>
+        <w:t xml:space="preserve">, enough memory needs to </w:t>
+      </w:r>
+      <w:r>
+        <w:t>be allocated</w:t>
+      </w:r>
+      <w:r>
+        <w:t xml:space="preserve"> </w:t>
+      </w:r>
+      <w:r>
+        <w:t xml:space="preserve">to each slot to fit the largest possible sized object that could be created. This is done to safeguard memory so any large object added will not affect the next object stored and ruin the system’s memory. Still, in doing so it creates another issue </w:t>
+      </w:r>
+      <w:r>
+        <w:t>regarding</w:t>
+      </w:r>
+      <w:r>
+        <w:t xml:space="preserve"> memory </w:t>
+      </w:r>
+      <w:r>
+        <w:t xml:space="preserve">usage </w:t>
+      </w:r>
+      <w:r>
+        <w:t xml:space="preserve">as if no object is called to that size </w:t>
+      </w:r>
+      <w:r>
+        <w:t>and each is given</w:t>
+      </w:r>
+      <w:r>
+        <w:t xml:space="preserve"> a large</w:t>
+      </w:r>
+      <w:r>
+        <w:t>r slot than necessary wasted memory is created.</w:t>
       </w:r>
     </w:p>
     <w:p>
@@ -1097,17 +1181,28 @@
         <w:t>is not</w:t>
       </w:r>
       <w:r>
-        <w:t xml:space="preserve"> being affected by anything. This means at least one awake dynamic object needs to be checked for collisions. This implementation will reduce the number of objects in scene that need </w:t>
+        <w:t xml:space="preserve"> being affected by anything. This means at least one awake dynamic object needs to be checked for collisions. This implementation will reduce the number of objects in </w:t>
+      </w:r>
+      <w:r>
+        <w:t xml:space="preserve">the </w:t>
+      </w:r>
+      <w:r>
+        <w:t xml:space="preserve">scene that need </w:t>
       </w:r>
       <w:r>
         <w:t xml:space="preserve">collision detection to run, allowing for a steady frame rate and memory usage. </w:t>
       </w:r>
       <w:r>
-        <w:lastRenderedPageBreak/>
         <w:t>However,</w:t>
       </w:r>
       <w:r>
-        <w:t xml:space="preserve"> this method will only prove to be efficient in improving the system if multiple collisions are taking place in scene</w:t>
+        <w:t xml:space="preserve"> this method will only prove to be efficient in improving the system if multiple collisions are taking place in </w:t>
+      </w:r>
+      <w:r>
+        <w:t xml:space="preserve">the </w:t>
+      </w:r>
+      <w:r>
+        <w:t>scene</w:t>
       </w:r>
       <w:r>
         <w:t xml:space="preserve">. </w:t>
@@ -1173,7 +1268,35 @@
         <w:t xml:space="preserve">The data structure is used to divide a given 2D region into multiple manageable parts. It acts as an extended binary tree where it utilised four child nodes rather than two. They start </w:t>
       </w:r>
       <w:r>
-        <w:t xml:space="preserve">as a single node that objects in scene are added to. Once more objects are added, it ultimately splits into four sub-nodes where each object is placed inside of based off its position in the space. Any object that does not fit within a node’s boundary is placed into the parent node. Even with addition objects in the scene each sub-node can be divided to accommodate them. If implemented into the engine, it is no longer required to run expensive detection algorithms to determine whether objects have collided. For example, only objects in the fourth quadrant can collide with those in the same quadrant, ruling out all other objects outside the section. </w:t>
+        <w:t xml:space="preserve">as a single node that objects in </w:t>
+      </w:r>
+      <w:r>
+        <w:t xml:space="preserve">the </w:t>
+      </w:r>
+      <w:r>
+        <w:t>scene are added to. Once more objects are added, it ultimately splits into four sub-nodes where each object is placed inside of based o</w:t>
+      </w:r>
+      <w:r>
+        <w:t>n</w:t>
+      </w:r>
+      <w:r>
+        <w:t xml:space="preserve"> its position in the space. Any object that does not fit within a node’s boundary is placed into the parent node. Even with addition</w:t>
+      </w:r>
+      <w:r>
+        <w:t>al</w:t>
+      </w:r>
+      <w:r>
+        <w:t xml:space="preserve"> objects in the scene</w:t>
+      </w:r>
+      <w:r>
+        <w:t>,</w:t>
+      </w:r>
+      <w:r>
+        <w:t xml:space="preserve"> each sub-node can be divided to accommodate </w:t>
+      </w:r>
+      <w:r>
+        <w:lastRenderedPageBreak/>
+        <w:t xml:space="preserve">them. If implemented into the engine, it is no longer required to run expensive detection algorithms to determine whether objects have collided. For example, only objects in the fourth quadrant can collide with those in the same quadrant, ruling out all other objects outside the section. </w:t>
       </w:r>
     </w:p>
     <w:p>
@@ -1190,7 +1313,13 @@
         <w:jc w:val="both"/>
       </w:pPr>
       <w:r>
-        <w:t xml:space="preserve">However, quadtrees are complex to implement properly. Additionally, it becomes more complex with multiple moving objects each frame as the quadtree needs </w:t>
+        <w:t xml:space="preserve">However, quadtrees are complex to implement properly. Additionally, it becomes more complex with multiple moving objects </w:t>
+      </w:r>
+      <w:r>
+        <w:t xml:space="preserve">in </w:t>
+      </w:r>
+      <w:r>
+        <w:t xml:space="preserve">each frame as the quadtree needs </w:t>
       </w:r>
       <w:r>
         <w:t xml:space="preserve">to </w:t>
@@ -1211,7 +1340,7 @@
         <w:t>system,</w:t>
       </w:r>
       <w:r>
-        <w:t xml:space="preserve"> it </w:t>
+        <w:t xml:space="preserve"> </w:t>
       </w:r>
       <w:r>
         <w:t>would be a time-intensive task.</w:t>
@@ -1467,7 +1596,6 @@
           <w:i/>
           <w:iCs/>
         </w:rPr>
-        <w:lastRenderedPageBreak/>
         <w:t>Object Pool – Game Programming Patterns / Optimization Patterns</w:t>
       </w:r>
       <w:r>
@@ -1578,7 +1706,21 @@
           <w:i/>
           <w:iCs/>
         </w:rPr>
-        <w:t>Quad Tree vs Grid Based Collision Detection</w:t>
+        <w:t>Quad Tree vs Grid</w:t>
+      </w:r>
+      <w:r>
+        <w:rPr>
+          <w:i/>
+          <w:iCs/>
+        </w:rPr>
+        <w:t>-</w:t>
+      </w:r>
+      <w:r>
+        <w:rPr>
+          <w:i/>
+          <w:iCs/>
+        </w:rPr>
+        <w:t>Based Collision Detection</w:t>
       </w:r>
       <w:r>
         <w:t xml:space="preserve">, </w:t>
@@ -1621,12 +1763,6 @@
     <w:p>
       <w:pPr>
         <w:spacing w:line="360" w:lineRule="auto"/>
-        <w:jc w:val="both"/>
-      </w:pPr>
-    </w:p>
-    <w:p>
-      <w:pPr>
-        <w:spacing w:line="360" w:lineRule="auto"/>
         <w:rPr>
           <w:b/>
           <w:bCs/>
@@ -1641,19 +1777,28 @@
         <w:rPr>
           <w:noProof/>
         </w:rPr>
+        <w:lastRenderedPageBreak/>
         <w:drawing>
-          <wp:anchor distT="0" distB="0" distL="114300" distR="114300" simplePos="0" relativeHeight="251658240" behindDoc="1" locked="0" layoutInCell="1" allowOverlap="1" wp14:anchorId="3F3D446E" wp14:editId="2541B747">
+          <wp:anchor distT="0" distB="0" distL="114300" distR="114300" simplePos="0" relativeHeight="251659264" behindDoc="1" locked="0" layoutInCell="1" allowOverlap="1" wp14:anchorId="61902653" wp14:editId="1F229236">
             <wp:simplePos x="0" y="0"/>
             <wp:positionH relativeFrom="margin">
               <wp:align>center</wp:align>
             </wp:positionH>
             <wp:positionV relativeFrom="paragraph">
-              <wp:posOffset>334029</wp:posOffset>
+              <wp:posOffset>352132</wp:posOffset>
             </wp:positionV>
-            <wp:extent cx="5716905" cy="7044690"/>
-            <wp:effectExtent l="0" t="0" r="0" b="3810"/>
-            <wp:wrapNone/>
-            <wp:docPr id="2" name="Picture 2"/>
+            <wp:extent cx="5715000" cy="7042785"/>
+            <wp:effectExtent l="0" t="0" r="0" b="5715"/>
+            <wp:wrapTight wrapText="bothSides">
+              <wp:wrapPolygon edited="0">
+                <wp:start x="0" y="0"/>
+                <wp:lineTo x="0" y="21559"/>
+                <wp:lineTo x="21528" y="21559"/>
+                <wp:lineTo x="21528" y="0"/>
+                <wp:lineTo x="0" y="0"/>
+              </wp:wrapPolygon>
+            </wp:wrapTight>
+            <wp:docPr id="1" name="Picture 1"/>
             <wp:cNvGraphicFramePr>
               <a:graphicFrameLocks xmlns:a="http://schemas.openxmlformats.org/drawingml/2006/main" noChangeAspect="1"/>
             </wp:cNvGraphicFramePr>
@@ -1682,7 +1827,7 @@
                   <pic:spPr bwMode="auto">
                     <a:xfrm>
                       <a:off x="0" y="0"/>
-                      <a:ext cx="5716905" cy="7044690"/>
+                      <a:ext cx="5715000" cy="7042785"/>
                     </a:xfrm>
                     <a:prstGeom prst="rect">
                       <a:avLst/>

</xml_diff>

<commit_message>
Updated documentation and class diagram
</commit_message>
<xml_diff>
--- a/Documentation/MaraDusevic_CustomPhysicsDocument.docx
+++ b/Documentation/MaraDusevic_CustomPhysicsDocument.docx
@@ -857,7 +857,13 @@
         <w:t xml:space="preserve">a </w:t>
       </w:r>
       <w:r>
-        <w:t>collision between two objects of box and sphere types, the normalised vector between their centres or provided direction of force is calculated</w:t>
+        <w:t>collision between two objects of box and sphere types, the normalised vector between their centres</w:t>
+      </w:r>
+      <w:r>
+        <w:t xml:space="preserve"> calculated via the detection collision’s penetration</w:t>
+      </w:r>
+      <w:r>
+        <w:t xml:space="preserve"> or provided direction of force is calculated</w:t>
       </w:r>
       <w:r>
         <w:t xml:space="preserve"> to </w:t>
@@ -890,66 +896,45 @@
         <w:t xml:space="preserve"> added</w:t>
       </w:r>
       <w:r>
-        <w:t>. The resolution then checks whether either object is a trigger</w:t>
+        <w:t xml:space="preserve">. </w:t>
+      </w:r>
+      <w:r>
+        <w:t>T</w:t>
+      </w:r>
+      <w:r>
+        <w:t>he</w:t>
+      </w:r>
+      <w:r>
+        <w:t>n the</w:t>
+      </w:r>
+      <w:r>
+        <w:t xml:space="preserve"> engine calculates</w:t>
+      </w:r>
+      <w:r>
+        <w:t xml:space="preserve"> an impulse </w:t>
+      </w:r>
+      <w:r>
+        <w:t xml:space="preserve">and magnitude to </w:t>
+      </w:r>
+      <w:r>
+        <w:t xml:space="preserve">apply </w:t>
+      </w:r>
+      <w:r>
+        <w:t>t</w:t>
+      </w:r>
+      <w:r>
+        <w:t>o both objects, but in opposite directions</w:t>
       </w:r>
       <w:r>
         <w:t>.</w:t>
       </w:r>
       <w:r>
+        <w:t xml:space="preserve"> If the</w:t>
+      </w:r>
+      <w:r>
         <w:t xml:space="preserve"> </w:t>
       </w:r>
       <w:r>
-        <w:t xml:space="preserve">If that returns true, </w:t>
-      </w:r>
-      <w:r>
-        <w:t>no i</w:t>
-      </w:r>
-      <w:r>
-        <w:t>mpulse</w:t>
-      </w:r>
-      <w:r>
-        <w:t xml:space="preserve"> is</w:t>
-      </w:r>
-      <w:r>
-        <w:t xml:space="preserve"> </w:t>
-      </w:r>
-      <w:r>
-        <w:t>applied,</w:t>
-      </w:r>
-      <w:r>
-        <w:t xml:space="preserve"> and the trigger is labelled as ‘entered’. </w:t>
-      </w:r>
-      <w:r>
-        <w:t>Otherwise</w:t>
-      </w:r>
-      <w:r>
-        <w:t>, the engine calculates</w:t>
-      </w:r>
-      <w:r>
-        <w:t xml:space="preserve"> an impulse </w:t>
-      </w:r>
-      <w:r>
-        <w:t xml:space="preserve">and magnitude to </w:t>
-      </w:r>
-      <w:r>
-        <w:t xml:space="preserve">apply </w:t>
-      </w:r>
-      <w:r>
-        <w:t>t</w:t>
-      </w:r>
-      <w:r>
-        <w:t>o both objects, but in opposite directions</w:t>
-      </w:r>
-      <w:r>
-        <w:t>.</w:t>
-      </w:r>
-      <w:r>
-        <w:t xml:space="preserve"> If the</w:t>
-      </w:r>
-      <w:r>
-        <w:t xml:space="preserve"> </w:t>
-      </w:r>
-      <w:r>
         <w:t>object is kinematic</w:t>
       </w:r>
       <w:r>
@@ -966,6 +951,12 @@
       </w:r>
       <w:r>
         <w:t xml:space="preserve">body, but the kinematic object will remain in its current state. </w:t>
+      </w:r>
+      <w:r>
+        <w:t xml:space="preserve">If the object is labelled as a trigger, </w:t>
+      </w:r>
+      <w:r>
+        <w:t>no impulse is applied, and the trigger is labelled as ‘entered’.</w:t>
       </w:r>
     </w:p>
     <w:p>
@@ -1779,26 +1770,26 @@
         </w:rPr>
         <w:lastRenderedPageBreak/>
         <w:drawing>
-          <wp:anchor distT="0" distB="0" distL="114300" distR="114300" simplePos="0" relativeHeight="251658240" behindDoc="1" locked="0" layoutInCell="1" allowOverlap="1" wp14:anchorId="6D66F3F3" wp14:editId="3DC97769">
+          <wp:anchor distT="0" distB="0" distL="114300" distR="114300" simplePos="0" relativeHeight="251658240" behindDoc="1" locked="0" layoutInCell="1" allowOverlap="1" wp14:anchorId="12A38CF6" wp14:editId="5998B872">
             <wp:simplePos x="0" y="0"/>
             <wp:positionH relativeFrom="margin">
-              <wp:posOffset>8255</wp:posOffset>
+              <wp:align>center</wp:align>
             </wp:positionH>
             <wp:positionV relativeFrom="paragraph">
-              <wp:posOffset>298352</wp:posOffset>
+              <wp:posOffset>304800</wp:posOffset>
             </wp:positionV>
-            <wp:extent cx="5715000" cy="7042785"/>
-            <wp:effectExtent l="0" t="0" r="0" b="5715"/>
+            <wp:extent cx="5715000" cy="7048500"/>
+            <wp:effectExtent l="0" t="0" r="0" b="0"/>
             <wp:wrapTight wrapText="bothSides">
               <wp:wrapPolygon edited="0">
                 <wp:start x="0" y="0"/>
-                <wp:lineTo x="0" y="21559"/>
-                <wp:lineTo x="21528" y="21559"/>
+                <wp:lineTo x="0" y="21542"/>
+                <wp:lineTo x="21528" y="21542"/>
                 <wp:lineTo x="21528" y="0"/>
                 <wp:lineTo x="0" y="0"/>
               </wp:wrapPolygon>
             </wp:wrapTight>
-            <wp:docPr id="2" name="Picture 2"/>
+            <wp:docPr id="3" name="Picture 3"/>
             <wp:cNvGraphicFramePr>
               <a:graphicFrameLocks xmlns:a="http://schemas.openxmlformats.org/drawingml/2006/main" noChangeAspect="1"/>
             </wp:cNvGraphicFramePr>
@@ -1806,7 +1797,7 @@
               <a:graphicData uri="http://schemas.openxmlformats.org/drawingml/2006/picture">
                 <pic:pic xmlns:pic="http://schemas.openxmlformats.org/drawingml/2006/picture">
                   <pic:nvPicPr>
-                    <pic:cNvPr id="0" name="Picture 1"/>
+                    <pic:cNvPr id="0" name="Picture 2"/>
                     <pic:cNvPicPr>
                       <a:picLocks noChangeAspect="1" noChangeArrowheads="1"/>
                     </pic:cNvPicPr>
@@ -1827,7 +1818,7 @@
                   <pic:spPr bwMode="auto">
                     <a:xfrm>
                       <a:off x="0" y="0"/>
-                      <a:ext cx="5715000" cy="7042785"/>
+                      <a:ext cx="5715000" cy="7048500"/>
                     </a:xfrm>
                     <a:prstGeom prst="rect">
                       <a:avLst/>

</xml_diff>